<commit_message>
Objetos interactuables y Inventario
Se han añadido las listas de objetos interactuables y inventario
</commit_message>
<xml_diff>
--- a/Documentacion/Gorrito de plata.docx
+++ b/Documentacion/Gorrito de plata.docx
@@ -156,11 +156,9 @@
       <w:r>
         <w:t xml:space="preserve">: Nuestro protagonista a perdido a su novia en un accidente de </w:t>
       </w:r>
-      <w:proofErr w:type="spellStart"/>
-      <w:r>
-        <w:t>trafico</w:t>
-      </w:r>
-      <w:proofErr w:type="spellEnd"/>
+      <w:r>
+        <w:t>tráfico</w:t>
+      </w:r>
       <w:r>
         <w:t>,</w:t>
       </w:r>
@@ -322,59 +320,205 @@
     </w:p>
     <w:p>
       <w:pPr>
-        <w:pStyle w:val="Prrafodelista"/>
-      </w:pPr>
-    </w:p>
-    <w:p>
-      <w:pPr>
-        <w:pStyle w:val="Prrafodelista"/>
-        <w:numPr>
-          <w:ilvl w:val="0"/>
-          <w:numId w:val="4"/>
-        </w:numPr>
-      </w:pPr>
-      <w:r>
-        <w:t>Capítulo</w:t>
-      </w:r>
-      <w:r>
-        <w:t xml:space="preserve"> 2:</w:t>
-      </w:r>
-    </w:p>
-    <w:p>
-      <w:pPr>
-        <w:pStyle w:val="Prrafodelista"/>
-      </w:pPr>
-      <w:r>
-        <w:t xml:space="preserve">He leído en blogs que los alienes a veces se acercan a cementerios a recoger cadáveres para investigarlos, es menos común que los trigales con símbolos </w:t>
-      </w:r>
-      <w:proofErr w:type="gramStart"/>
-      <w:r>
-        <w:t>raros</w:t>
-      </w:r>
-      <w:proofErr w:type="gramEnd"/>
-      <w:r>
-        <w:t xml:space="preserve"> pero a falta de trigales cercanos, en algún lugar tendré que empezar mi búsqueda.</w:t>
-      </w:r>
-    </w:p>
-    <w:p>
-      <w:pPr>
-        <w:pStyle w:val="Prrafodelista"/>
-      </w:pPr>
-    </w:p>
-    <w:p>
-      <w:pPr>
-        <w:pStyle w:val="Prrafodelista"/>
-      </w:pPr>
-    </w:p>
-    <w:p>
-      <w:pPr>
-        <w:pStyle w:val="Prrafodelista"/>
-      </w:pPr>
-      <w:r>
-        <w:t>Al salir de la casa nos encontramos en la plaza , poblada por tres vecinos en este momento.</w:t>
+        <w:pStyle w:val="Ttulo2"/>
+      </w:pPr>
+      <w:r>
+        <w:t xml:space="preserve">Objetos </w:t>
+      </w:r>
+      <w:proofErr w:type="spellStart"/>
+      <w:r>
+        <w:t>inte</w:t>
       </w:r>
       <w:bookmarkStart w:id="0" w:name="_GoBack"/>
       <w:bookmarkEnd w:id="0"/>
+      <w:r>
+        <w:t>ractuables</w:t>
+      </w:r>
+      <w:proofErr w:type="spellEnd"/>
+      <w:r>
+        <w:t>:</w:t>
+      </w:r>
+    </w:p>
+    <w:p>
+      <w:pPr>
+        <w:pStyle w:val="Prrafodelista"/>
+        <w:numPr>
+          <w:ilvl w:val="0"/>
+          <w:numId w:val="5"/>
+        </w:numPr>
+      </w:pPr>
+      <w:r>
+        <w:t xml:space="preserve">Papel de </w:t>
+      </w:r>
+      <w:r>
+        <w:t>aluminio (</w:t>
+      </w:r>
+      <w:r>
+        <w:t>Clave</w:t>
+      </w:r>
+      <w:r>
+        <w:t>/Cocina</w:t>
+      </w:r>
+      <w:r>
+        <w:t>)</w:t>
+      </w:r>
+    </w:p>
+    <w:p>
+      <w:pPr>
+        <w:pStyle w:val="Prrafodelista"/>
+        <w:numPr>
+          <w:ilvl w:val="0"/>
+          <w:numId w:val="5"/>
+        </w:numPr>
+      </w:pPr>
+      <w:r>
+        <w:t>Cúter (Clave/Desván)</w:t>
+      </w:r>
+    </w:p>
+    <w:p>
+      <w:pPr>
+        <w:pStyle w:val="Prrafodelista"/>
+        <w:numPr>
+          <w:ilvl w:val="0"/>
+          <w:numId w:val="5"/>
+        </w:numPr>
+      </w:pPr>
+      <w:r>
+        <w:t>Cazuela (Clave/Cocina)</w:t>
+      </w:r>
+    </w:p>
+    <w:p>
+      <w:pPr>
+        <w:pStyle w:val="Prrafodelista"/>
+        <w:numPr>
+          <w:ilvl w:val="0"/>
+          <w:numId w:val="5"/>
+        </w:numPr>
+      </w:pPr>
+      <w:r>
+        <w:t>Zapatillas (Dormitorio)</w:t>
+      </w:r>
+      <w:r>
+        <w:t>-Referencia que las fue a comprar con su pareja</w:t>
+      </w:r>
+      <w:r>
+        <w:t xml:space="preserve"> </w:t>
+      </w:r>
+    </w:p>
+    <w:p>
+      <w:pPr>
+        <w:pStyle w:val="Prrafodelista"/>
+        <w:numPr>
+          <w:ilvl w:val="0"/>
+          <w:numId w:val="5"/>
+        </w:numPr>
+      </w:pPr>
+      <w:r>
+        <w:t>Cordones (Al interactuar con las zapatillas, solo una vez tras haber visto que lo necesita)</w:t>
+      </w:r>
+      <w:r>
+        <w:t>-Referencia a que a su pareja le gustaban las zapatillas y que volverá a colocar los cordones cuando termine.</w:t>
+      </w:r>
+    </w:p>
+    <w:p>
+      <w:pPr>
+        <w:pStyle w:val="Prrafodelista"/>
+        <w:numPr>
+          <w:ilvl w:val="0"/>
+          <w:numId w:val="5"/>
+        </w:numPr>
+      </w:pPr>
+      <w:r>
+        <w:t>Pinza de baño (Clave/Baño)</w:t>
+      </w:r>
+      <w:r>
+        <w:t xml:space="preserve"> </w:t>
+      </w:r>
+      <w:r>
+        <w:t>– Referencia a que pertenecía a su pareja.</w:t>
+      </w:r>
+    </w:p>
+    <w:p>
+      <w:pPr>
+        <w:pStyle w:val="Prrafodelista"/>
+        <w:numPr>
+          <w:ilvl w:val="0"/>
+          <w:numId w:val="5"/>
+        </w:numPr>
+      </w:pPr>
+      <w:r>
+        <w:t>Foto de pareja (Dormitorio)</w:t>
+      </w:r>
+      <w:r>
+        <w:t>- Referencia a cuando se la tomaron.</w:t>
+      </w:r>
+    </w:p>
+    <w:p>
+      <w:pPr>
+        <w:pStyle w:val="Prrafodelista"/>
+        <w:numPr>
+          <w:ilvl w:val="0"/>
+          <w:numId w:val="5"/>
+        </w:numPr>
+      </w:pPr>
+      <w:r>
+        <w:lastRenderedPageBreak/>
+        <w:t>Pistola (Dormitorio)- referencia que es muy pronto para usar eso y que no es muy fan de llevar armas por la calle.</w:t>
+      </w:r>
+    </w:p>
+    <w:p>
+      <w:pPr>
+        <w:pStyle w:val="Prrafodelista"/>
+      </w:pPr>
+    </w:p>
+    <w:p>
+      <w:pPr>
+        <w:pStyle w:val="Prrafodelista"/>
+      </w:pPr>
+    </w:p>
+    <w:p>
+      <w:pPr>
+        <w:pStyle w:val="Ttulo2"/>
+      </w:pPr>
+      <w:r>
+        <w:t>Objetos de inventario:</w:t>
+      </w:r>
+    </w:p>
+    <w:p>
+      <w:pPr>
+        <w:pStyle w:val="Prrafodelista"/>
+        <w:numPr>
+          <w:ilvl w:val="0"/>
+          <w:numId w:val="6"/>
+        </w:numPr>
+      </w:pPr>
+      <w:r>
+        <w:t>Rollo de papel de aluminio (Permanente)</w:t>
+      </w:r>
+    </w:p>
+    <w:p>
+      <w:pPr>
+        <w:pStyle w:val="Prrafodelista"/>
+        <w:numPr>
+          <w:ilvl w:val="0"/>
+          <w:numId w:val="6"/>
+        </w:numPr>
+      </w:pPr>
+      <w:r>
+        <w:t>Cúter (Permanente)</w:t>
+      </w:r>
+    </w:p>
+    <w:p>
+      <w:pPr>
+        <w:pStyle w:val="Prrafodelista"/>
+        <w:numPr>
+          <w:ilvl w:val="0"/>
+          <w:numId w:val="6"/>
+        </w:numPr>
+      </w:pPr>
+      <w:r>
+        <w:t>Cordones (Se elimina al añadiros al gorro)</w:t>
+      </w:r>
     </w:p>
     <w:p>
       <w:pPr>
@@ -394,6 +538,119 @@
 <file path=word/numbering.xml><?xml version="1.0" encoding="utf-8"?>
 <w:numbering xmlns:wpc="http://schemas.microsoft.com/office/word/2010/wordprocessingCanvas" xmlns:cx="http://schemas.microsoft.com/office/drawing/2014/chartex" xmlns:cx1="http://schemas.microsoft.com/office/drawing/2015/9/8/chartex" xmlns:cx2="http://schemas.microsoft.com/office/drawing/2015/10/21/chartex" xmlns:cx3="http://schemas.microsoft.com/office/drawing/2016/5/9/chartex" xmlns:cx4="http://schemas.microsoft.com/office/drawing/2016/5/10/chartex" xmlns:cx5="http://schemas.microsoft.com/office/drawing/2016/5/11/chartex" xmlns:cx6="http://schemas.microsoft.com/office/drawing/2016/5/12/chartex" xmlns:cx7="http://schemas.microsoft.com/office/drawing/2016/5/13/chartex" xmlns:cx8="http://schemas.microsoft.com/office/drawing/2016/5/14/chartex" xmlns:mc="http://schemas.openxmlformats.org/markup-compatibility/2006" xmlns:aink="http://schemas.microsoft.com/office/drawing/2016/ink" xmlns:am3d="http://schemas.microsoft.com/office/drawing/2017/model3d" xmlns:o="urn:schemas-microsoft-com:office:office" xmlns:r="http://schemas.openxmlformats.org/officeDocument/2006/relationships" xmlns:m="http://schemas.openxmlformats.org/officeDocument/2006/math" xmlns:v="urn:schemas-microsoft-com:vml" xmlns:wp14="http://schemas.microsoft.com/office/word/2010/wordprocessingDrawing" xmlns:wp="http://schemas.openxmlformats.org/drawingml/2006/wordprocessingDrawing" xmlns:w10="urn:schemas-microsoft-com:office:word" xmlns:w="http://schemas.openxmlformats.org/wordprocessingml/2006/main" xmlns:w14="http://schemas.microsoft.com/office/word/2010/wordml" xmlns:w15="http://schemas.microsoft.com/office/word/2012/wordml" xmlns:w16cid="http://schemas.microsoft.com/office/word/2016/wordml/cid" xmlns:w16se="http://schemas.microsoft.com/office/word/2015/wordml/symex" xmlns:wpg="http://schemas.microsoft.com/office/word/2010/wordprocessingGroup" xmlns:wpi="http://schemas.microsoft.com/office/word/2010/wordprocessingInk" xmlns:wne="http://schemas.microsoft.com/office/word/2006/wordml" xmlns:wps="http://schemas.microsoft.com/office/word/2010/wordprocessingShape" mc:Ignorable="w14 w15 w16se w16cid wp14">
   <w:abstractNum w:abstractNumId="0" w15:restartNumberingAfterBreak="0">
+    <w:nsid w:val="13432156"/>
+    <w:multiLevelType w:val="hybridMultilevel"/>
+    <w:tmpl w:val="46742542"/>
+    <w:lvl w:ilvl="0" w:tplc="0C0A0001">
+      <w:start w:val="1"/>
+      <w:numFmt w:val="bullet"/>
+      <w:lvlText w:val=""/>
+      <w:lvlJc w:val="left"/>
+      <w:pPr>
+        <w:ind w:left="720" w:hanging="360"/>
+      </w:pPr>
+      <w:rPr>
+        <w:rFonts w:ascii="Symbol" w:hAnsi="Symbol" w:hint="default"/>
+      </w:rPr>
+    </w:lvl>
+    <w:lvl w:ilvl="1" w:tplc="0C0A0003" w:tentative="1">
+      <w:start w:val="1"/>
+      <w:numFmt w:val="bullet"/>
+      <w:lvlText w:val="o"/>
+      <w:lvlJc w:val="left"/>
+      <w:pPr>
+        <w:ind w:left="1440" w:hanging="360"/>
+      </w:pPr>
+      <w:rPr>
+        <w:rFonts w:ascii="Courier New" w:hAnsi="Courier New" w:cs="Courier New" w:hint="default"/>
+      </w:rPr>
+    </w:lvl>
+    <w:lvl w:ilvl="2" w:tplc="0C0A0005" w:tentative="1">
+      <w:start w:val="1"/>
+      <w:numFmt w:val="bullet"/>
+      <w:lvlText w:val=""/>
+      <w:lvlJc w:val="left"/>
+      <w:pPr>
+        <w:ind w:left="2160" w:hanging="360"/>
+      </w:pPr>
+      <w:rPr>
+        <w:rFonts w:ascii="Wingdings" w:hAnsi="Wingdings" w:hint="default"/>
+      </w:rPr>
+    </w:lvl>
+    <w:lvl w:ilvl="3" w:tplc="0C0A0001" w:tentative="1">
+      <w:start w:val="1"/>
+      <w:numFmt w:val="bullet"/>
+      <w:lvlText w:val=""/>
+      <w:lvlJc w:val="left"/>
+      <w:pPr>
+        <w:ind w:left="2880" w:hanging="360"/>
+      </w:pPr>
+      <w:rPr>
+        <w:rFonts w:ascii="Symbol" w:hAnsi="Symbol" w:hint="default"/>
+      </w:rPr>
+    </w:lvl>
+    <w:lvl w:ilvl="4" w:tplc="0C0A0003" w:tentative="1">
+      <w:start w:val="1"/>
+      <w:numFmt w:val="bullet"/>
+      <w:lvlText w:val="o"/>
+      <w:lvlJc w:val="left"/>
+      <w:pPr>
+        <w:ind w:left="3600" w:hanging="360"/>
+      </w:pPr>
+      <w:rPr>
+        <w:rFonts w:ascii="Courier New" w:hAnsi="Courier New" w:cs="Courier New" w:hint="default"/>
+      </w:rPr>
+    </w:lvl>
+    <w:lvl w:ilvl="5" w:tplc="0C0A0005" w:tentative="1">
+      <w:start w:val="1"/>
+      <w:numFmt w:val="bullet"/>
+      <w:lvlText w:val=""/>
+      <w:lvlJc w:val="left"/>
+      <w:pPr>
+        <w:ind w:left="4320" w:hanging="360"/>
+      </w:pPr>
+      <w:rPr>
+        <w:rFonts w:ascii="Wingdings" w:hAnsi="Wingdings" w:hint="default"/>
+      </w:rPr>
+    </w:lvl>
+    <w:lvl w:ilvl="6" w:tplc="0C0A0001" w:tentative="1">
+      <w:start w:val="1"/>
+      <w:numFmt w:val="bullet"/>
+      <w:lvlText w:val=""/>
+      <w:lvlJc w:val="left"/>
+      <w:pPr>
+        <w:ind w:left="5040" w:hanging="360"/>
+      </w:pPr>
+      <w:rPr>
+        <w:rFonts w:ascii="Symbol" w:hAnsi="Symbol" w:hint="default"/>
+      </w:rPr>
+    </w:lvl>
+    <w:lvl w:ilvl="7" w:tplc="0C0A0003" w:tentative="1">
+      <w:start w:val="1"/>
+      <w:numFmt w:val="bullet"/>
+      <w:lvlText w:val="o"/>
+      <w:lvlJc w:val="left"/>
+      <w:pPr>
+        <w:ind w:left="5760" w:hanging="360"/>
+      </w:pPr>
+      <w:rPr>
+        <w:rFonts w:ascii="Courier New" w:hAnsi="Courier New" w:cs="Courier New" w:hint="default"/>
+      </w:rPr>
+    </w:lvl>
+    <w:lvl w:ilvl="8" w:tplc="0C0A0005" w:tentative="1">
+      <w:start w:val="1"/>
+      <w:numFmt w:val="bullet"/>
+      <w:lvlText w:val=""/>
+      <w:lvlJc w:val="left"/>
+      <w:pPr>
+        <w:ind w:left="6480" w:hanging="360"/>
+      </w:pPr>
+      <w:rPr>
+        <w:rFonts w:ascii="Wingdings" w:hAnsi="Wingdings" w:hint="default"/>
+      </w:rPr>
+    </w:lvl>
+  </w:abstractNum>
+  <w:abstractNum w:abstractNumId="1" w15:restartNumberingAfterBreak="0">
     <w:nsid w:val="2B2D0BD2"/>
     <w:multiLevelType w:val="hybridMultilevel"/>
     <w:tmpl w:val="5DC01F66"/>
@@ -506,7 +763,7 @@
       </w:rPr>
     </w:lvl>
   </w:abstractNum>
-  <w:abstractNum w:abstractNumId="1" w15:restartNumberingAfterBreak="0">
+  <w:abstractNum w:abstractNumId="2" w15:restartNumberingAfterBreak="0">
     <w:nsid w:val="2DA96328"/>
     <w:multiLevelType w:val="hybridMultilevel"/>
     <w:tmpl w:val="7D128812"/>
@@ -619,7 +876,7 @@
       </w:rPr>
     </w:lvl>
   </w:abstractNum>
-  <w:abstractNum w:abstractNumId="2" w15:restartNumberingAfterBreak="0">
+  <w:abstractNum w:abstractNumId="3" w15:restartNumberingAfterBreak="0">
     <w:nsid w:val="48A529D9"/>
     <w:multiLevelType w:val="hybridMultilevel"/>
     <w:tmpl w:val="4B16EA74"/>
@@ -732,7 +989,7 @@
       </w:rPr>
     </w:lvl>
   </w:abstractNum>
-  <w:abstractNum w:abstractNumId="3" w15:restartNumberingAfterBreak="0">
+  <w:abstractNum w:abstractNumId="4" w15:restartNumberingAfterBreak="0">
     <w:nsid w:val="53F80770"/>
     <w:multiLevelType w:val="hybridMultilevel"/>
     <w:tmpl w:val="6D70D1C2"/>
@@ -845,17 +1102,136 @@
       </w:rPr>
     </w:lvl>
   </w:abstractNum>
+  <w:abstractNum w:abstractNumId="5" w15:restartNumberingAfterBreak="0">
+    <w:nsid w:val="7C534497"/>
+    <w:multiLevelType w:val="hybridMultilevel"/>
+    <w:tmpl w:val="334EBBBA"/>
+    <w:lvl w:ilvl="0" w:tplc="0C0A0001">
+      <w:start w:val="1"/>
+      <w:numFmt w:val="bullet"/>
+      <w:lvlText w:val=""/>
+      <w:lvlJc w:val="left"/>
+      <w:pPr>
+        <w:ind w:left="720" w:hanging="360"/>
+      </w:pPr>
+      <w:rPr>
+        <w:rFonts w:ascii="Symbol" w:hAnsi="Symbol" w:hint="default"/>
+      </w:rPr>
+    </w:lvl>
+    <w:lvl w:ilvl="1" w:tplc="0C0A0003" w:tentative="1">
+      <w:start w:val="1"/>
+      <w:numFmt w:val="bullet"/>
+      <w:lvlText w:val="o"/>
+      <w:lvlJc w:val="left"/>
+      <w:pPr>
+        <w:ind w:left="1440" w:hanging="360"/>
+      </w:pPr>
+      <w:rPr>
+        <w:rFonts w:ascii="Courier New" w:hAnsi="Courier New" w:cs="Courier New" w:hint="default"/>
+      </w:rPr>
+    </w:lvl>
+    <w:lvl w:ilvl="2" w:tplc="0C0A0005" w:tentative="1">
+      <w:start w:val="1"/>
+      <w:numFmt w:val="bullet"/>
+      <w:lvlText w:val=""/>
+      <w:lvlJc w:val="left"/>
+      <w:pPr>
+        <w:ind w:left="2160" w:hanging="360"/>
+      </w:pPr>
+      <w:rPr>
+        <w:rFonts w:ascii="Wingdings" w:hAnsi="Wingdings" w:hint="default"/>
+      </w:rPr>
+    </w:lvl>
+    <w:lvl w:ilvl="3" w:tplc="0C0A0001" w:tentative="1">
+      <w:start w:val="1"/>
+      <w:numFmt w:val="bullet"/>
+      <w:lvlText w:val=""/>
+      <w:lvlJc w:val="left"/>
+      <w:pPr>
+        <w:ind w:left="2880" w:hanging="360"/>
+      </w:pPr>
+      <w:rPr>
+        <w:rFonts w:ascii="Symbol" w:hAnsi="Symbol" w:hint="default"/>
+      </w:rPr>
+    </w:lvl>
+    <w:lvl w:ilvl="4" w:tplc="0C0A0003" w:tentative="1">
+      <w:start w:val="1"/>
+      <w:numFmt w:val="bullet"/>
+      <w:lvlText w:val="o"/>
+      <w:lvlJc w:val="left"/>
+      <w:pPr>
+        <w:ind w:left="3600" w:hanging="360"/>
+      </w:pPr>
+      <w:rPr>
+        <w:rFonts w:ascii="Courier New" w:hAnsi="Courier New" w:cs="Courier New" w:hint="default"/>
+      </w:rPr>
+    </w:lvl>
+    <w:lvl w:ilvl="5" w:tplc="0C0A0005" w:tentative="1">
+      <w:start w:val="1"/>
+      <w:numFmt w:val="bullet"/>
+      <w:lvlText w:val=""/>
+      <w:lvlJc w:val="left"/>
+      <w:pPr>
+        <w:ind w:left="4320" w:hanging="360"/>
+      </w:pPr>
+      <w:rPr>
+        <w:rFonts w:ascii="Wingdings" w:hAnsi="Wingdings" w:hint="default"/>
+      </w:rPr>
+    </w:lvl>
+    <w:lvl w:ilvl="6" w:tplc="0C0A0001" w:tentative="1">
+      <w:start w:val="1"/>
+      <w:numFmt w:val="bullet"/>
+      <w:lvlText w:val=""/>
+      <w:lvlJc w:val="left"/>
+      <w:pPr>
+        <w:ind w:left="5040" w:hanging="360"/>
+      </w:pPr>
+      <w:rPr>
+        <w:rFonts w:ascii="Symbol" w:hAnsi="Symbol" w:hint="default"/>
+      </w:rPr>
+    </w:lvl>
+    <w:lvl w:ilvl="7" w:tplc="0C0A0003" w:tentative="1">
+      <w:start w:val="1"/>
+      <w:numFmt w:val="bullet"/>
+      <w:lvlText w:val="o"/>
+      <w:lvlJc w:val="left"/>
+      <w:pPr>
+        <w:ind w:left="5760" w:hanging="360"/>
+      </w:pPr>
+      <w:rPr>
+        <w:rFonts w:ascii="Courier New" w:hAnsi="Courier New" w:cs="Courier New" w:hint="default"/>
+      </w:rPr>
+    </w:lvl>
+    <w:lvl w:ilvl="8" w:tplc="0C0A0005" w:tentative="1">
+      <w:start w:val="1"/>
+      <w:numFmt w:val="bullet"/>
+      <w:lvlText w:val=""/>
+      <w:lvlJc w:val="left"/>
+      <w:pPr>
+        <w:ind w:left="6480" w:hanging="360"/>
+      </w:pPr>
+      <w:rPr>
+        <w:rFonts w:ascii="Wingdings" w:hAnsi="Wingdings" w:hint="default"/>
+      </w:rPr>
+    </w:lvl>
+  </w:abstractNum>
   <w:num w:numId="1">
+    <w:abstractNumId w:val="3"/>
+  </w:num>
+  <w:num w:numId="2">
+    <w:abstractNumId w:val="4"/>
+  </w:num>
+  <w:num w:numId="3">
+    <w:abstractNumId w:val="1"/>
+  </w:num>
+  <w:num w:numId="4">
     <w:abstractNumId w:val="2"/>
   </w:num>
-  <w:num w:numId="2">
-    <w:abstractNumId w:val="3"/>
+  <w:num w:numId="5">
+    <w:abstractNumId w:val="5"/>
   </w:num>
-  <w:num w:numId="3">
+  <w:num w:numId="6">
     <w:abstractNumId w:val="0"/>
-  </w:num>
-  <w:num w:numId="4">
-    <w:abstractNumId w:val="1"/>
   </w:num>
 </w:numbering>
 </file>

</xml_diff>

<commit_message>
Script de inventario creado
</commit_message>
<xml_diff>
--- a/Documentacion/Gorrito de plata.docx
+++ b/Documentacion/Gorrito de plata.docx
@@ -521,7 +521,12 @@
         </w:numPr>
       </w:pPr>
       <w:r>
-        <w:t>Rollo de papel de aluminio (Permanente)</w:t>
+        <w:t>Rollo de papel de alu</w:t>
+      </w:r>
+      <w:bookmarkStart w:id="0" w:name="_GoBack"/>
+      <w:bookmarkEnd w:id="0"/>
+      <w:r>
+        <w:t>minio (Permanente)</w:t>
       </w:r>
     </w:p>
     <w:p>
@@ -545,7 +550,13 @@
         </w:numPr>
       </w:pPr>
       <w:r>
-        <w:t>Cordones (Se elimina al añadiros al gorro)</w:t>
+        <w:t>Cordones (Se elimina al añadir</w:t>
+      </w:r>
+      <w:r>
+        <w:t>l</w:t>
+      </w:r>
+      <w:r>
+        <w:t>os al gorro)</w:t>
       </w:r>
     </w:p>
     <w:p/>
@@ -629,10 +640,7 @@
     <w:p/>
     <w:p/>
     <w:p/>
-    <w:p>
-      <w:bookmarkStart w:id="0" w:name="_GoBack"/>
-      <w:bookmarkEnd w:id="0"/>
-    </w:p>
+    <w:p/>
     <w:sectPr>
       <w:pgSz w:w="11906" w:h="16838"/>
       <w:pgMar w:top="1417" w:right="1701" w:bottom="1417" w:left="1701" w:header="708" w:footer="708" w:gutter="0"/>

</xml_diff>